<commit_message>
GpGpu : doc and comment
</commit_message>
<xml_diff>
--- a/Documentation/tuto_install_micmac.docx
+++ b/Documentation/tuto_install_micmac.docx
@@ -1686,23 +1686,7 @@
           <w:szCs w:val="24"/>
           <w:lang w:val="en-US"/>
         </w:rPr>
-        <w:t>make install -jK where K="number of processor</w:t>
-      </w:r>
-      <w:r>
-        <w:rPr>
-          <w:sz w:val="24"/>
-          <w:szCs w:val="24"/>
-          <w:lang w:val="en-US"/>
-        </w:rPr>
-        <w:t>s</w:t>
-      </w:r>
-      <w:r>
-        <w:rPr>
-          <w:sz w:val="24"/>
-          <w:szCs w:val="24"/>
-          <w:lang w:val="en-US"/>
-        </w:rPr>
-        <w:t>" (ex: make install -j8)</w:t>
+        <w:t>make install -jK where K="number of processors" (ex: make install -j8)</w:t>
       </w:r>
     </w:p>
     <w:p>
@@ -2162,7 +2146,7 @@
         <w:fldChar w:fldCharType="begin"/>
       </w:r>
       <w:r>
-        <w:instrText> SEQ "Figure" \*Arabic </w:instrText>
+        <w:instrText> SEQ ""Figure"" \*Arabic </w:instrText>
       </w:r>
       <w:r>
         <w:fldChar w:fldCharType="separate"/>
@@ -2805,413 +2789,1025 @@
           <w:t>http://www.qt.io/download/</w:t>
         </w:r>
       </w:hyperlink>
+      <w:r>
+        <w:rPr>
+          <w:sz w:val="24"/>
+          <w:szCs w:val="24"/>
+          <w:lang w:val="en-US"/>
+        </w:rPr>
+        <w:t xml:space="preserve"> </w:t>
+      </w:r>
+    </w:p>
+    <w:p>
+      <w:pPr>
+        <w:pStyle w:val="Normal"/>
+        <w:spacing w:before="0" w:after="0"/>
+        <w:rPr/>
+      </w:pPr>
+      <w:r>
+        <w:rPr/>
+      </w:r>
+    </w:p>
+    <w:p>
+      <w:pPr>
+        <w:pStyle w:val="Normal"/>
+        <w:spacing w:before="0" w:after="0"/>
+        <w:rPr>
+          <w:sz w:val="24"/>
+          <w:szCs w:val="24"/>
+          <w:lang w:val="en-US"/>
+        </w:rPr>
+      </w:pPr>
+      <w:r>
+        <w:rPr>
+          <w:sz w:val="24"/>
+          <w:szCs w:val="24"/>
+          <w:lang w:val="en-US"/>
+        </w:rPr>
+        <w:t>For example, you may download:  qt-opensource-linux-x64-5.4.1.run</w:t>
+      </w:r>
+    </w:p>
+    <w:p>
+      <w:pPr>
+        <w:pStyle w:val="Normal"/>
+        <w:spacing w:before="0" w:after="0"/>
+        <w:rPr/>
+      </w:pPr>
+      <w:r>
+        <w:rPr/>
+      </w:r>
+    </w:p>
+    <w:p>
+      <w:pPr>
+        <w:pStyle w:val="Normal"/>
+        <w:spacing w:before="0" w:after="0"/>
+        <w:rPr>
+          <w:sz w:val="24"/>
+          <w:szCs w:val="24"/>
+          <w:lang w:val="en-US"/>
+        </w:rPr>
+      </w:pPr>
+      <w:r>
+        <w:rPr>
+          <w:sz w:val="24"/>
+          <w:szCs w:val="24"/>
+          <w:lang w:val="en-US"/>
+        </w:rPr>
+        <w:t>Then installing Qt, for Linux:</w:t>
+      </w:r>
+    </w:p>
+    <w:p>
+      <w:pPr>
+        <w:pStyle w:val="Normal"/>
+        <w:spacing w:before="0" w:after="0"/>
+        <w:rPr/>
+      </w:pPr>
+      <w:r>
+        <w:rPr/>
+      </w:r>
+    </w:p>
+    <w:p>
+      <w:pPr>
+        <w:pStyle w:val="Normal"/>
+        <w:spacing w:before="0" w:after="0"/>
+        <w:rPr>
+          <w:sz w:val="24"/>
+          <w:szCs w:val="24"/>
+          <w:lang w:val="en-US"/>
+        </w:rPr>
+      </w:pPr>
+      <w:r>
+        <w:rPr>
+          <w:sz w:val="24"/>
+          <w:szCs w:val="24"/>
+        </w:rPr>
+        <w:t>sudo chmod +x</w:t>
+      </w:r>
+      <w:r>
+        <w:rPr>
+          <w:sz w:val="24"/>
+          <w:szCs w:val="24"/>
+          <w:lang w:val="en-US"/>
+        </w:rPr>
+        <w:t xml:space="preserve"> qt-opensource-linux-x64-5.4.1.run</w:t>
+      </w:r>
+    </w:p>
+    <w:p>
+      <w:pPr>
+        <w:pStyle w:val="Normal"/>
+        <w:spacing w:before="0" w:after="0"/>
+        <w:rPr>
+          <w:sz w:val="24"/>
+          <w:szCs w:val="24"/>
+          <w:lang w:val="en-US"/>
+        </w:rPr>
+      </w:pPr>
+      <w:r>
+        <w:rPr>
+          <w:sz w:val="24"/>
+          <w:szCs w:val="24"/>
+          <w:lang w:val="en-US"/>
+        </w:rPr>
+        <w:t>sudo ./qt-opensource-linux-x64-5.4.1.run</w:t>
+      </w:r>
+    </w:p>
+    <w:p>
+      <w:pPr>
+        <w:pStyle w:val="Normal"/>
+        <w:spacing w:before="0" w:after="0"/>
+        <w:rPr>
+          <w:sz w:val="24"/>
+          <w:szCs w:val="24"/>
+        </w:rPr>
+      </w:pPr>
+      <w:r>
+        <w:rPr>
+          <w:sz w:val="24"/>
+          <w:szCs w:val="24"/>
+        </w:rPr>
+      </w:r>
+    </w:p>
+    <w:p>
+      <w:pPr>
+        <w:pStyle w:val="Normal"/>
+        <w:spacing w:before="0" w:after="0"/>
+        <w:rPr>
+          <w:sz w:val="24"/>
+          <w:szCs w:val="24"/>
+          <w:lang w:val="en-US"/>
+        </w:rPr>
+      </w:pPr>
+      <w:r>
+        <w:rPr>
+          <w:sz w:val="24"/>
+          <w:szCs w:val="24"/>
+        </w:rPr>
+        <w:t xml:space="preserve">Ubuntu 12.04 LTS is only shipping v 2.8.7 of </w:t>
+      </w:r>
+      <w:r>
+        <w:rPr>
+          <w:rStyle w:val="Emphasis"/>
+          <w:sz w:val="24"/>
+          <w:szCs w:val="24"/>
+        </w:rPr>
+        <w:t>cmake</w:t>
+      </w:r>
+      <w:r>
+        <w:rPr>
+          <w:sz w:val="24"/>
+          <w:szCs w:val="24"/>
+        </w:rPr>
+        <w:t xml:space="preserve"> with apt-get, which is not compatible with Qt5. You should</w:t>
+      </w:r>
+      <w:r>
+        <w:rPr>
+          <w:sz w:val="24"/>
+          <w:szCs w:val="24"/>
+          <w:lang w:val="en-US"/>
+        </w:rPr>
+        <w:t xml:space="preserve"> download CMake 2.8.9 (or later) sources, and compile from sources.</w:t>
+      </w:r>
+    </w:p>
+    <w:p>
+      <w:pPr>
+        <w:pStyle w:val="Normal"/>
+        <w:spacing w:before="0" w:after="0"/>
+        <w:rPr/>
+      </w:pPr>
+      <w:r>
+        <w:rPr/>
+      </w:r>
+    </w:p>
+    <w:p>
+      <w:pPr>
+        <w:pStyle w:val="Normal"/>
+        <w:spacing w:before="0" w:after="0"/>
+        <w:rPr>
+          <w:sz w:val="24"/>
+          <w:szCs w:val="24"/>
+          <w:lang w:val="en-US"/>
+        </w:rPr>
+      </w:pPr>
+      <w:r>
+        <w:rPr>
+          <w:sz w:val="24"/>
+          <w:szCs w:val="24"/>
+          <w:lang w:val="en-US"/>
+        </w:rPr>
+        <w:t>For Ubuntu 14.04 LTS, the cmake package is 2.8.12, and everything is fine.</w:t>
+      </w:r>
+    </w:p>
+    <w:p>
+      <w:pPr>
+        <w:pStyle w:val="Normal"/>
+        <w:spacing w:before="0" w:after="0"/>
+        <w:rPr/>
+      </w:pPr>
+      <w:r>
+        <w:rPr/>
+      </w:r>
+    </w:p>
+    <w:p>
+      <w:pPr>
+        <w:pStyle w:val="Normal"/>
+        <w:spacing w:before="0" w:after="0"/>
+        <w:rPr/>
+      </w:pPr>
+      <w:r>
+        <w:rPr/>
+        <w:t xml:space="preserve">Edit .bashrc : gedit .bashrc and add path to Qt library: </w:t>
+        <w:br/>
+        <w:t>--export LD_LIBRARY_PATH=$LD_LIBRARY_PATH:/home/user/PathToQt5/gcc_64/lib/</w:t>
+      </w:r>
+    </w:p>
+    <w:p>
+      <w:pPr>
+        <w:pStyle w:val="Normal"/>
+        <w:spacing w:before="0" w:after="0"/>
+        <w:rPr/>
+      </w:pPr>
+      <w:r>
+        <w:rPr/>
+      </w:r>
+    </w:p>
+    <w:p>
+      <w:pPr>
+        <w:pStyle w:val="Normal"/>
+        <w:spacing w:before="0" w:after="0"/>
+        <w:rPr/>
+      </w:pPr>
+      <w:r>
+        <w:rPr/>
+        <w:t>Run cmake with option WITH_QT5=ON :</w:t>
+      </w:r>
+    </w:p>
+    <w:p>
+      <w:pPr>
+        <w:pStyle w:val="Normal"/>
+        <w:spacing w:before="0" w:after="0"/>
+        <w:rPr/>
+      </w:pPr>
+      <w:r>
+        <w:rPr/>
+      </w:r>
+    </w:p>
+    <w:p>
+      <w:pPr>
+        <w:pStyle w:val="Normal"/>
+        <w:spacing w:before="0" w:after="0"/>
+        <w:rPr/>
+      </w:pPr>
+      <w:r>
+        <w:rPr/>
+        <w:t>cd build</w:t>
+      </w:r>
+    </w:p>
+    <w:p>
+      <w:pPr>
+        <w:pStyle w:val="Normal"/>
+        <w:spacing w:before="0" w:after="0"/>
+        <w:rPr/>
+      </w:pPr>
+      <w:r>
+        <w:rPr/>
+        <w:t>cmake ../ WITH_QT5=ON</w:t>
+      </w:r>
+    </w:p>
+    <w:p>
+      <w:pPr>
+        <w:pStyle w:val="Normal"/>
+        <w:spacing w:before="0" w:after="0"/>
+        <w:rPr/>
+      </w:pPr>
+      <w:r>
+        <w:rPr/>
+      </w:r>
+    </w:p>
+    <w:p>
+      <w:pPr>
+        <w:pStyle w:val="Normal"/>
+        <w:spacing w:before="0" w:after="0"/>
+        <w:rPr>
+          <w:sz w:val="24"/>
+          <w:szCs w:val="24"/>
+          <w:lang w:val="en-US"/>
+        </w:rPr>
+      </w:pPr>
+      <w:r>
+        <w:rPr>
+          <w:sz w:val="24"/>
+          <w:szCs w:val="24"/>
+          <w:lang w:val="en-US"/>
+        </w:rPr>
+        <w:t>- run compilation:</w:t>
+      </w:r>
+    </w:p>
+    <w:p>
+      <w:pPr>
+        <w:pStyle w:val="Normal"/>
+        <w:spacing w:before="0" w:after="0"/>
+        <w:rPr>
+          <w:sz w:val="24"/>
+          <w:szCs w:val="24"/>
+          <w:lang w:val="en-US"/>
+        </w:rPr>
+      </w:pPr>
+      <w:r>
+        <w:rPr>
+          <w:sz w:val="24"/>
+          <w:szCs w:val="24"/>
+          <w:lang w:val="en-US"/>
+        </w:rPr>
+        <w:t>make install -jK where K="number of processors"</w:t>
+      </w:r>
+    </w:p>
+    <w:p>
+      <w:pPr>
+        <w:pStyle w:val="Normal"/>
+        <w:spacing w:before="0" w:after="0"/>
+        <w:rPr/>
+      </w:pPr>
+      <w:r>
+        <w:rPr/>
+      </w:r>
+    </w:p>
+    <w:p>
+      <w:pPr>
+        <w:pStyle w:val="Heading2"/>
+        <w:spacing w:before="0" w:after="0"/>
+        <w:rPr>
+          <w:color w:val="548DD4"/>
+          <w:sz w:val="24"/>
+          <w:szCs w:val="24"/>
+          <w:lang w:val="en-US" w:eastAsia="en-US" w:bidi="ar-SA"/>
+        </w:rPr>
+      </w:pPr>
+      <w:r>
+        <w:rPr>
+          <w:color w:val="548DD4"/>
+          <w:sz w:val="24"/>
+          <w:szCs w:val="24"/>
+          <w:lang w:val="en-US" w:eastAsia="en-US" w:bidi="ar-SA"/>
+        </w:rPr>
+        <w:t xml:space="preserve">Compiling with </w:t>
+      </w:r>
+      <w:r>
+        <w:rPr>
+          <w:color w:val="548DD4"/>
+          <w:sz w:val="24"/>
+          <w:szCs w:val="24"/>
+          <w:lang w:val="en-US" w:eastAsia="en-US" w:bidi="ar-SA"/>
+        </w:rPr>
+        <w:t>Cuda</w:t>
+      </w:r>
+    </w:p>
+    <w:p>
+      <w:pPr>
+        <w:pStyle w:val="Normal"/>
+        <w:spacing w:before="0" w:after="0"/>
+        <w:rPr>
+          <w:lang w:val="en-US" w:eastAsia="en-US" w:bidi="ar-SA"/>
+        </w:rPr>
+      </w:pPr>
+      <w:r>
+        <w:rPr>
+          <w:lang w:val="en-US" w:eastAsia="en-US" w:bidi="ar-SA"/>
+        </w:rPr>
+      </w:r>
+    </w:p>
+    <w:p>
+      <w:pPr>
+        <w:pStyle w:val="Heading2"/>
+        <w:spacing w:before="0" w:after="0"/>
+        <w:rPr>
+          <w:rFonts w:eastAsia="Droid Sans Fallback" w:cs="Calibri" w:ascii="Calibri" w:hAnsi="Calibri"/>
+          <w:b/>
+          <w:bCs/>
+          <w:color w:val="00000A"/>
+          <w:sz w:val="24"/>
+          <w:szCs w:val="24"/>
+          <w:lang w:val="en-US" w:eastAsia="en-US" w:bidi="ar-SA"/>
+        </w:rPr>
+      </w:pPr>
+      <w:r>
+        <w:rPr>
+          <w:rFonts w:eastAsia="Droid Sans Fallback" w:cs="Calibri" w:ascii="Calibri" w:hAnsi="Calibri"/>
+          <w:b/>
+          <w:bCs/>
+          <w:color w:val="00000A"/>
+          <w:sz w:val="24"/>
+          <w:szCs w:val="24"/>
+          <w:lang w:val="en-US" w:eastAsia="en-US" w:bidi="ar-SA"/>
+        </w:rPr>
+        <w:t>Prerequisites</w:t>
+      </w:r>
+    </w:p>
+    <w:p>
+      <w:pPr>
+        <w:pStyle w:val="Normal"/>
+        <w:numPr>
+          <w:ilvl w:val="0"/>
+          <w:numId w:val="1"/>
+        </w:numPr>
+        <w:spacing w:before="0" w:after="0"/>
+        <w:rPr>
+          <w:lang w:val="en-US" w:eastAsia="en-US" w:bidi="ar-SA"/>
+        </w:rPr>
+      </w:pPr>
+      <w:r>
+        <w:rPr>
+          <w:rFonts w:eastAsia="Droid Sans Fallback" w:cs="Calibri"/>
+          <w:b w:val="false"/>
+          <w:bCs w:val="false"/>
+          <w:color w:val="00000A"/>
+          <w:sz w:val="24"/>
+          <w:szCs w:val="24"/>
+          <w:lang w:val="en-US" w:eastAsia="en-US" w:bidi="ar-SA"/>
+        </w:rPr>
+        <w:t>NVIDIA</w:t>
+      </w:r>
+      <w:r>
+        <w:rPr>
+          <w:rFonts w:eastAsia="Droid Sans Fallback" w:cs="Calibri"/>
+          <w:b w:val="false"/>
+          <w:bCs w:val="false"/>
+          <w:color w:val="00000A"/>
+          <w:sz w:val="24"/>
+          <w:szCs w:val="24"/>
+          <w:lang w:val="en-US" w:eastAsia="en-US" w:bidi="ar-SA"/>
+        </w:rPr>
+        <w:t xml:space="preserve"> </w:t>
+      </w:r>
+      <w:r>
+        <w:rPr>
+          <w:rFonts w:eastAsia="Droid Sans Fallback" w:cs="Calibri"/>
+          <w:b w:val="false"/>
+          <w:bCs w:val="false"/>
+          <w:color w:val="00000A"/>
+          <w:sz w:val="24"/>
+          <w:szCs w:val="24"/>
+          <w:lang w:val="en-US" w:eastAsia="en-US" w:bidi="ar-SA"/>
+        </w:rPr>
+        <w:t>v</w:t>
+      </w:r>
+      <w:r>
+        <w:rPr>
+          <w:rFonts w:eastAsia="Droid Sans Fallback" w:cs="Calibri"/>
+          <w:b w:val="false"/>
+          <w:bCs w:val="false"/>
+          <w:color w:val="00000A"/>
+          <w:sz w:val="24"/>
+          <w:szCs w:val="24"/>
+          <w:lang w:val="en-US" w:eastAsia="en-US" w:bidi="ar-SA"/>
+        </w:rPr>
+        <w:t xml:space="preserve">ideo card with </w:t>
+      </w:r>
+      <w:r>
+        <w:rPr>
+          <w:lang w:val="en-US" w:eastAsia="en-US" w:bidi="ar-SA"/>
+        </w:rPr>
+        <w:t>“</w:t>
+      </w:r>
+      <w:r>
+        <w:rPr>
+          <w:rStyle w:val="Emphasis"/>
+          <w:lang w:val="en-US" w:eastAsia="en-US" w:bidi="ar-SA"/>
+        </w:rPr>
+        <w:t>CUDA compute capabilities</w:t>
+      </w:r>
+      <w:r>
+        <w:rPr>
+          <w:lang w:val="en-US" w:eastAsia="en-US" w:bidi="ar-SA"/>
+        </w:rPr>
+        <w:t xml:space="preserve">” &gt;= 2.0    </w:t>
+        <w:tab/>
+      </w:r>
+    </w:p>
+    <w:p>
+      <w:pPr>
+        <w:pStyle w:val="Normal"/>
+        <w:spacing w:before="0" w:after="0"/>
+        <w:rPr>
+          <w:lang w:val="en-US" w:eastAsia="en-US" w:bidi="ar-SA"/>
+        </w:rPr>
+      </w:pPr>
+      <w:r>
+        <w:rPr>
+          <w:lang w:val="en-US" w:eastAsia="en-US" w:bidi="ar-SA"/>
+        </w:rPr>
+        <w:t>(</w:t>
+      </w:r>
+      <w:r>
+        <w:rPr>
+          <w:lang w:val="en-US" w:eastAsia="en-US" w:bidi="ar-SA"/>
+        </w:rPr>
+        <w:t xml:space="preserve">check </w:t>
+      </w:r>
+      <w:r>
+        <w:rPr>
+          <w:lang w:val="en-US" w:eastAsia="en-US" w:bidi="ar-SA"/>
+        </w:rPr>
+        <w:t xml:space="preserve"> </w:t>
+      </w:r>
       <w:hyperlink r:id="rId5">
         <w:r>
           <w:rPr>
-            <w:sz w:val="24"/>
-            <w:szCs w:val="24"/>
-            <w:lang w:val="en-US"/>
+            <w:rStyle w:val="InternetLink"/>
+            <w:lang w:val="en-US" w:eastAsia="en-US" w:bidi="ar-SA"/>
           </w:rPr>
-          <w:t xml:space="preserve"> </w:t>
+          <w:t>https://developer.nvidia.com/cuda-gpus</w:t>
         </w:r>
       </w:hyperlink>
-    </w:p>
-    <w:p>
-      <w:pPr>
-        <w:pStyle w:val="Normal"/>
-        <w:spacing w:before="0" w:after="0"/>
-        <w:rPr/>
-      </w:pPr>
-      <w:r>
-        <w:rPr/>
-      </w:r>
-    </w:p>
-    <w:p>
-      <w:pPr>
-        <w:pStyle w:val="Normal"/>
-        <w:spacing w:before="0" w:after="0"/>
-        <w:rPr>
-          <w:sz w:val="24"/>
-          <w:szCs w:val="24"/>
-          <w:lang w:val="en-US"/>
-        </w:rPr>
-      </w:pPr>
-      <w:r>
-        <w:rPr>
-          <w:sz w:val="24"/>
-          <w:szCs w:val="24"/>
-          <w:lang w:val="en-US"/>
-        </w:rPr>
-        <w:t>For example, you may download:  qt-opensource-linux-x64-5.4.1.run</w:t>
-      </w:r>
-    </w:p>
-    <w:p>
-      <w:pPr>
-        <w:pStyle w:val="Normal"/>
-        <w:spacing w:before="0" w:after="0"/>
-        <w:rPr/>
-      </w:pPr>
-      <w:r>
-        <w:rPr/>
-      </w:r>
-    </w:p>
-    <w:p>
-      <w:pPr>
-        <w:pStyle w:val="Normal"/>
-        <w:spacing w:before="0" w:after="0"/>
-        <w:rPr>
-          <w:sz w:val="24"/>
-          <w:szCs w:val="24"/>
-          <w:lang w:val="en-US"/>
-        </w:rPr>
-      </w:pPr>
-      <w:r>
-        <w:rPr>
-          <w:sz w:val="24"/>
-          <w:szCs w:val="24"/>
-          <w:lang w:val="en-US"/>
-        </w:rPr>
-        <w:t>Then installing Qt, for Linux:</w:t>
-      </w:r>
-    </w:p>
-    <w:p>
-      <w:pPr>
-        <w:pStyle w:val="Normal"/>
-        <w:spacing w:before="0" w:after="0"/>
-        <w:rPr/>
-      </w:pPr>
-      <w:r>
-        <w:rPr/>
-      </w:r>
-    </w:p>
-    <w:p>
-      <w:pPr>
-        <w:pStyle w:val="Normal"/>
-        <w:spacing w:before="0" w:after="0"/>
-        <w:rPr>
-          <w:sz w:val="24"/>
-          <w:szCs w:val="24"/>
-          <w:lang w:val="en-US"/>
-        </w:rPr>
-      </w:pPr>
-      <w:r>
-        <w:rPr>
-          <w:sz w:val="24"/>
-          <w:szCs w:val="24"/>
-        </w:rPr>
-        <w:t>sudo chmod +x</w:t>
-      </w:r>
-      <w:r>
-        <w:rPr>
-          <w:sz w:val="24"/>
-          <w:szCs w:val="24"/>
-          <w:lang w:val="en-US"/>
-        </w:rPr>
-        <w:t xml:space="preserve"> qt-opensource-linux-x64-5.4.1.run</w:t>
-      </w:r>
-    </w:p>
-    <w:p>
-      <w:pPr>
-        <w:pStyle w:val="Normal"/>
-        <w:spacing w:before="0" w:after="0"/>
-        <w:rPr>
-          <w:sz w:val="24"/>
-          <w:szCs w:val="24"/>
-          <w:lang w:val="en-US"/>
-        </w:rPr>
-      </w:pPr>
-      <w:r>
-        <w:rPr>
-          <w:sz w:val="24"/>
-          <w:szCs w:val="24"/>
-          <w:lang w:val="en-US"/>
-        </w:rPr>
-        <w:t>sudo ./qt-opensource-linux-x64-5.4.1.run</w:t>
-      </w:r>
-    </w:p>
-    <w:p>
-      <w:pPr>
-        <w:pStyle w:val="Normal"/>
-        <w:spacing w:before="0" w:after="0"/>
-        <w:rPr>
-          <w:sz w:val="24"/>
-          <w:szCs w:val="24"/>
-        </w:rPr>
-      </w:pPr>
-      <w:r>
-        <w:rPr>
-          <w:sz w:val="24"/>
-          <w:szCs w:val="24"/>
-        </w:rPr>
-      </w:r>
-    </w:p>
-    <w:p>
-      <w:pPr>
-        <w:pStyle w:val="Normal"/>
-        <w:spacing w:before="0" w:after="0"/>
-        <w:rPr>
-          <w:sz w:val="24"/>
-          <w:szCs w:val="24"/>
-          <w:lang w:val="en-US"/>
-        </w:rPr>
-      </w:pPr>
-      <w:r>
-        <w:rPr>
-          <w:sz w:val="24"/>
-          <w:szCs w:val="24"/>
-        </w:rPr>
-        <w:t xml:space="preserve">Ubuntu 12.04 LTS is only shipping v 2.8.7 of </w:t>
-      </w:r>
-      <w:r>
-        <w:rPr>
-          <w:rStyle w:val="Emphasis"/>
-          <w:sz w:val="24"/>
-          <w:szCs w:val="24"/>
-        </w:rPr>
-        <w:t>cmake</w:t>
-      </w:r>
-      <w:r>
-        <w:rPr>
-          <w:sz w:val="24"/>
-          <w:szCs w:val="24"/>
-        </w:rPr>
-        <w:t xml:space="preserve"> with apt-get, </w:t>
-      </w:r>
-      <w:r>
-        <w:rPr>
-          <w:sz w:val="24"/>
-          <w:szCs w:val="24"/>
-        </w:rPr>
-        <w:t>which is not compatible with Qt5. You should</w:t>
-      </w:r>
-      <w:r>
-        <w:rPr>
-          <w:sz w:val="24"/>
-          <w:szCs w:val="24"/>
-          <w:lang w:val="en-US"/>
-        </w:rPr>
-        <w:t xml:space="preserve"> download CMake 2.8.9 (or later) sources, and compile from sources.</w:t>
-      </w:r>
-    </w:p>
-    <w:p>
-      <w:pPr>
-        <w:pStyle w:val="Normal"/>
-        <w:spacing w:before="0" w:after="0"/>
-        <w:rPr/>
-      </w:pPr>
-      <w:r>
-        <w:rPr/>
-      </w:r>
-    </w:p>
-    <w:p>
-      <w:pPr>
-        <w:pStyle w:val="Normal"/>
-        <w:spacing w:before="0" w:after="0"/>
-        <w:rPr>
-          <w:sz w:val="24"/>
-          <w:szCs w:val="24"/>
-          <w:lang w:val="en-US"/>
-        </w:rPr>
-      </w:pPr>
-      <w:r>
-        <w:rPr>
-          <w:sz w:val="24"/>
-          <w:szCs w:val="24"/>
-          <w:lang w:val="en-US"/>
-        </w:rPr>
-        <w:t xml:space="preserve">For Ubuntu 14.04 LTS, the </w:t>
-      </w:r>
-      <w:r>
-        <w:rPr>
-          <w:sz w:val="24"/>
-          <w:szCs w:val="24"/>
-          <w:lang w:val="en-US"/>
-        </w:rPr>
-        <w:t>cm</w:t>
-      </w:r>
-      <w:r>
-        <w:rPr>
-          <w:sz w:val="24"/>
-          <w:szCs w:val="24"/>
-          <w:lang w:val="en-US"/>
-        </w:rPr>
-        <w:t xml:space="preserve">ake package is 2.8.12, </w:t>
-      </w:r>
-      <w:r>
-        <w:rPr>
-          <w:sz w:val="24"/>
-          <w:szCs w:val="24"/>
-          <w:lang w:val="en-US"/>
-        </w:rPr>
-        <w:t>and everything is fine.</w:t>
-      </w:r>
-    </w:p>
-    <w:p>
-      <w:pPr>
-        <w:pStyle w:val="Normal"/>
-        <w:spacing w:before="0" w:after="0"/>
-        <w:rPr/>
-      </w:pPr>
-      <w:r>
-        <w:rPr/>
-      </w:r>
-    </w:p>
-    <w:p>
-      <w:pPr>
-        <w:pStyle w:val="Normal"/>
-        <w:spacing w:before="0" w:after="0"/>
-        <w:rPr/>
-      </w:pPr>
-      <w:r>
-        <w:rPr/>
-        <w:t>Edit</w:t>
-      </w:r>
-      <w:r>
-        <w:rPr/>
-        <w:t xml:space="preserve"> .bashrc : gedit .bashrc </w:t>
-      </w:r>
-      <w:r>
-        <w:rPr/>
-        <w:t>and add path to Qt library</w:t>
-      </w:r>
-      <w:r>
-        <w:rPr/>
-        <w:t xml:space="preserve">: </w:t>
+      <w:hyperlink r:id="rId6">
+        <w:r>
+          <w:rPr>
+            <w:lang w:val="en-US" w:eastAsia="en-US" w:bidi="ar-SA"/>
+          </w:rPr>
+          <w:t>)</w:t>
+        </w:r>
+      </w:hyperlink>
+    </w:p>
+    <w:p>
+      <w:pPr>
+        <w:pStyle w:val="Normal"/>
+        <w:numPr>
+          <w:ilvl w:val="0"/>
+          <w:numId w:val="1"/>
+        </w:numPr>
+        <w:spacing w:before="0" w:after="0"/>
+        <w:rPr>
+          <w:lang w:val="en-US" w:eastAsia="en-US" w:bidi="ar-SA"/>
+        </w:rPr>
+      </w:pPr>
+      <w:r>
+        <w:rPr>
+          <w:lang w:val="en-US" w:eastAsia="en-US" w:bidi="ar-SA"/>
+        </w:rPr>
+        <w:t xml:space="preserve">Last drivers </w:t>
+      </w:r>
+      <w:r>
+        <w:rPr>
+          <w:lang w:val="en-US" w:eastAsia="en-US" w:bidi="ar-SA"/>
+        </w:rPr>
+        <w:t xml:space="preserve">of your </w:t>
+      </w:r>
+      <w:r>
+        <w:rPr>
+          <w:lang w:val="en-US" w:eastAsia="en-US" w:bidi="ar-SA"/>
+        </w:rPr>
+        <w:t>NVIDIA  video card (</w:t>
+      </w:r>
+      <w:hyperlink r:id="rId7">
+        <w:r>
+          <w:rPr>
+            <w:rStyle w:val="InternetLink"/>
+            <w:lang w:val="en-US" w:eastAsia="en-US" w:bidi="ar-SA"/>
+          </w:rPr>
+          <w:t>http://www.nvidia.com/</w:t>
+        </w:r>
+      </w:hyperlink>
+      <w:r>
+        <w:rPr>
+          <w:lang w:val="en-US" w:eastAsia="en-US" w:bidi="ar-SA"/>
+        </w:rPr>
+        <w:t>)</w:t>
+      </w:r>
+    </w:p>
+    <w:p>
+      <w:pPr>
+        <w:pStyle w:val="Normal"/>
+        <w:numPr>
+          <w:ilvl w:val="0"/>
+          <w:numId w:val="1"/>
+        </w:numPr>
+        <w:spacing w:before="0" w:after="0"/>
+        <w:rPr>
+          <w:lang w:val="en-US" w:eastAsia="en-US" w:bidi="ar-SA"/>
+        </w:rPr>
+      </w:pPr>
+      <w:r>
+        <w:rPr>
+          <w:lang w:val="en-US" w:eastAsia="en-US" w:bidi="ar-SA"/>
+        </w:rPr>
+        <w:t>Cuda SDK (</w:t>
+      </w:r>
+      <w:r>
+        <w:rPr>
+          <w:lang w:val="en-US" w:eastAsia="en-US" w:bidi="ar-SA"/>
+        </w:rPr>
+        <w:t xml:space="preserve">min </w:t>
+      </w:r>
+      <w:r>
+        <w:rPr>
+          <w:lang w:val="en-US" w:eastAsia="en-US" w:bidi="ar-SA"/>
+        </w:rPr>
+        <w:t xml:space="preserve">4.0 ) : Cuda toolkit, </w:t>
+      </w:r>
+      <w:r>
+        <w:rPr>
+          <w:lang w:val="en-US" w:eastAsia="en-US" w:bidi="ar-SA"/>
+        </w:rPr>
+        <w:t>C</w:t>
+      </w:r>
+      <w:r>
+        <w:rPr>
+          <w:lang w:val="en-US" w:eastAsia="en-US" w:bidi="ar-SA"/>
+        </w:rPr>
+        <w:t xml:space="preserve">uda dev </w:t>
+      </w:r>
+      <w:r>
+        <w:rPr>
+          <w:lang w:val="en-US" w:eastAsia="en-US" w:bidi="ar-SA"/>
+        </w:rPr>
+        <w:t>and</w:t>
+      </w:r>
+      <w:r>
+        <w:rPr>
+          <w:lang w:val="en-US" w:eastAsia="en-US" w:bidi="ar-SA"/>
+        </w:rPr>
+        <w:t xml:space="preserve"> Cuda samples (</w:t>
+      </w:r>
+      <w:hyperlink r:id="rId8">
+        <w:r>
+          <w:rPr>
+            <w:rStyle w:val="InternetLink"/>
+            <w:lang w:val="en-US" w:eastAsia="en-US" w:bidi="ar-SA"/>
+          </w:rPr>
+          <w:t>https://developer.nvidia.com/cuda-downloads</w:t>
+        </w:r>
+      </w:hyperlink>
+      <w:r>
+        <w:rPr>
+          <w:lang w:val="en-US" w:eastAsia="en-US" w:bidi="ar-SA"/>
+        </w:rPr>
+        <w:t>)</w:t>
+      </w:r>
+    </w:p>
+    <w:p>
+      <w:pPr>
+        <w:pStyle w:val="Normal"/>
+        <w:numPr>
+          <w:ilvl w:val="0"/>
+          <w:numId w:val="1"/>
+        </w:numPr>
+        <w:spacing w:before="0" w:after="0"/>
+        <w:rPr>
+          <w:lang w:val="en-US" w:eastAsia="en-US" w:bidi="ar-SA"/>
+        </w:rPr>
+      </w:pPr>
+      <w:r>
+        <w:rPr>
+          <w:lang w:val="en-US" w:eastAsia="en-US" w:bidi="ar-SA"/>
+        </w:rPr>
+        <w:t>if your compiler doesn't support c++11, you need install Boost (</w:t>
+      </w:r>
+      <w:hyperlink r:id="rId9">
+        <w:r>
+          <w:rPr>
+            <w:rStyle w:val="InternetLink"/>
+            <w:lang w:val="en-US" w:eastAsia="en-US" w:bidi="ar-SA"/>
+          </w:rPr>
+          <w:t>http://www.boost.org/</w:t>
+        </w:r>
+      </w:hyperlink>
+      <w:r>
+        <w:rPr>
+          <w:lang w:val="en-US" w:eastAsia="en-US" w:bidi="ar-SA"/>
+        </w:rPr>
+        <w:t>)</w:t>
+      </w:r>
+      <w:r>
+        <w:rPr>
+          <w:lang w:val="en-US" w:eastAsia="en-US" w:bidi="ar-SA"/>
+        </w:rPr>
         <w:br/>
-        <w:t>--export LD_LIBRARY_PATH=$LD_LIBRARY_PATH:/home/</w:t>
-      </w:r>
-      <w:r>
-        <w:rPr/>
-        <w:t>user/PathToQt5</w:t>
-      </w:r>
-      <w:r>
-        <w:rPr/>
-        <w:t>/gcc_64/lib/</w:t>
-      </w:r>
-    </w:p>
-    <w:p>
-      <w:pPr>
-        <w:pStyle w:val="Normal"/>
-        <w:spacing w:before="0" w:after="0"/>
-        <w:rPr/>
-      </w:pPr>
-      <w:r>
-        <w:rPr/>
-      </w:r>
-    </w:p>
-    <w:p>
-      <w:pPr>
-        <w:pStyle w:val="Normal"/>
-        <w:spacing w:before="0" w:after="0"/>
-        <w:rPr/>
-      </w:pPr>
-      <w:r>
-        <w:rPr/>
-        <w:t>Run cmake with option WITH_QT5=ON :</w:t>
-      </w:r>
-    </w:p>
-    <w:p>
-      <w:pPr>
-        <w:pStyle w:val="Normal"/>
-        <w:spacing w:before="0" w:after="0"/>
-        <w:rPr/>
-      </w:pPr>
-      <w:r>
-        <w:rPr/>
-      </w:r>
-    </w:p>
-    <w:p>
-      <w:pPr>
-        <w:pStyle w:val="Normal"/>
-        <w:spacing w:before="0" w:after="0"/>
-        <w:rPr/>
-      </w:pPr>
-      <w:r>
-        <w:rPr/>
-        <w:t>cd build</w:t>
-      </w:r>
-    </w:p>
-    <w:p>
-      <w:pPr>
-        <w:pStyle w:val="Normal"/>
-        <w:spacing w:before="0" w:after="0"/>
-        <w:rPr/>
-      </w:pPr>
-      <w:r>
-        <w:rPr/>
-        <w:t>cmake ../ WITH_QT5=ON</w:t>
-      </w:r>
-    </w:p>
-    <w:p>
-      <w:pPr>
-        <w:pStyle w:val="Normal"/>
-        <w:spacing w:before="0" w:after="0"/>
-        <w:rPr/>
-      </w:pPr>
-      <w:r>
-        <w:rPr/>
-      </w:r>
-    </w:p>
-    <w:p>
-      <w:pPr>
-        <w:pStyle w:val="Normal"/>
-        <w:spacing w:before="0" w:after="0"/>
-        <w:rPr>
-          <w:sz w:val="24"/>
-          <w:szCs w:val="24"/>
-          <w:lang w:val="en-US"/>
-        </w:rPr>
-      </w:pPr>
-      <w:r>
-        <w:rPr>
-          <w:sz w:val="24"/>
-          <w:szCs w:val="24"/>
-          <w:lang w:val="en-US"/>
-        </w:rPr>
-        <w:t>- run compilation:</w:t>
-      </w:r>
-    </w:p>
-    <w:p>
-      <w:pPr>
-        <w:pStyle w:val="Normal"/>
-        <w:spacing w:before="0" w:after="0"/>
-        <w:rPr>
-          <w:sz w:val="24"/>
-          <w:szCs w:val="24"/>
-          <w:lang w:val="en-US"/>
-        </w:rPr>
-      </w:pPr>
-      <w:r>
-        <w:rPr>
-          <w:sz w:val="24"/>
-          <w:szCs w:val="24"/>
-          <w:lang w:val="en-US"/>
+      </w:r>
+    </w:p>
+    <w:p>
+      <w:pPr>
+        <w:pStyle w:val="Normal"/>
+        <w:spacing w:before="0" w:after="0"/>
+        <w:rPr>
+          <w:b/>
+          <w:bCs/>
+          <w:lang w:val="en-US" w:eastAsia="en-US" w:bidi="ar-SA"/>
+        </w:rPr>
+      </w:pPr>
+      <w:r>
+        <w:rPr>
+          <w:b/>
+          <w:bCs/>
+          <w:lang w:val="en-US" w:eastAsia="en-US" w:bidi="ar-SA"/>
+        </w:rPr>
+        <w:t>Cmake Option if compiler supports c++11</w:t>
+      </w:r>
+    </w:p>
+    <w:p>
+      <w:pPr>
+        <w:pStyle w:val="Normal"/>
+        <w:spacing w:before="0" w:after="0"/>
+        <w:rPr>
+          <w:lang w:val="en-US" w:eastAsia="en-US" w:bidi="ar-SA"/>
+        </w:rPr>
+      </w:pPr>
+      <w:r>
+        <w:rPr>
+          <w:lang w:val="en-US" w:eastAsia="en-US" w:bidi="ar-SA"/>
+        </w:rPr>
+      </w:r>
+    </w:p>
+    <w:p>
+      <w:pPr>
+        <w:pStyle w:val="Normal"/>
+        <w:numPr>
+          <w:ilvl w:val="0"/>
+          <w:numId w:val="2"/>
+        </w:numPr>
+        <w:spacing w:before="0" w:after="0"/>
+        <w:rPr>
+          <w:lang w:val="en-US" w:eastAsia="en-US" w:bidi="ar-SA"/>
+        </w:rPr>
+      </w:pPr>
+      <w:r>
+        <w:rPr>
+          <w:lang w:val="en-US" w:eastAsia="en-US" w:bidi="ar-SA"/>
+        </w:rPr>
+        <w:t>CUDA_ENABLED</w:t>
+        <w:tab/>
+        <w:t xml:space="preserve"> ON</w:t>
+      </w:r>
+    </w:p>
+    <w:p>
+      <w:pPr>
+        <w:pStyle w:val="Normal"/>
+        <w:numPr>
+          <w:ilvl w:val="0"/>
+          <w:numId w:val="2"/>
+        </w:numPr>
+        <w:spacing w:before="0" w:after="0"/>
+        <w:rPr>
+          <w:lang w:val="en-US" w:eastAsia="en-US" w:bidi="ar-SA"/>
+        </w:rPr>
+      </w:pPr>
+      <w:r>
+        <w:rPr>
+          <w:lang w:val="en-US" w:eastAsia="en-US" w:bidi="ar-SA"/>
+        </w:rPr>
+        <w:t xml:space="preserve">WITH_OPEN_MP </w:t>
+        <w:tab/>
+        <w:t>OFF</w:t>
+      </w:r>
+    </w:p>
+    <w:p>
+      <w:pPr>
+        <w:pStyle w:val="Normal"/>
+        <w:numPr>
+          <w:ilvl w:val="0"/>
+          <w:numId w:val="2"/>
+        </w:numPr>
+        <w:spacing w:before="0" w:after="0"/>
+        <w:rPr>
+          <w:lang w:val="en-US" w:eastAsia="en-US" w:bidi="ar-SA"/>
+        </w:rPr>
+      </w:pPr>
+      <w:r>
+        <w:rPr>
+          <w:lang w:val="en-US" w:eastAsia="en-US" w:bidi="ar-SA"/>
+        </w:rPr>
+        <w:t xml:space="preserve">CUDA_SAMPLE_DIR </w:t>
+        <w:tab/>
+      </w:r>
+      <w:r>
+        <w:rPr>
+          <w:lang w:val="en-US" w:eastAsia="en-US" w:bidi="ar-SA"/>
+        </w:rPr>
+        <w:t>Directory of Cuda samples (  normally automatically find )</w:t>
+      </w:r>
+    </w:p>
+    <w:p>
+      <w:pPr>
+        <w:pStyle w:val="Normal"/>
+        <w:numPr>
+          <w:ilvl w:val="0"/>
+          <w:numId w:val="2"/>
+        </w:numPr>
+        <w:spacing w:before="0" w:after="0"/>
+        <w:rPr>
+          <w:lang w:val="en-US" w:eastAsia="en-US" w:bidi="ar-SA"/>
+        </w:rPr>
+      </w:pPr>
+      <w:r>
+        <w:rPr>
+          <w:lang w:val="en-US" w:eastAsia="en-US" w:bidi="ar-SA"/>
+        </w:rPr>
+        <w:t>CUDA_CPP11THREAD_NOBOOSTTHREAD</w:t>
+        <w:tab/>
+        <w:t>OFF</w:t>
+      </w:r>
+      <w:r>
+        <w:rPr>
+          <w:lang w:val="en-US" w:eastAsia="en-US" w:bidi="ar-SA"/>
+        </w:rPr>
+        <w:br/>
+      </w:r>
+      <w:r>
+        <w:rPr>
+          <w:lang w:val="en-US" w:eastAsia="en-US" w:bidi="ar-SA"/>
+        </w:rPr>
+        <w:tab/>
+      </w:r>
+    </w:p>
+    <w:p>
+      <w:pPr>
+        <w:pStyle w:val="Normal"/>
+        <w:spacing w:before="0" w:after="0"/>
+        <w:rPr>
+          <w:b/>
+          <w:bCs/>
+          <w:lang w:val="en-US" w:eastAsia="en-US" w:bidi="ar-SA"/>
+        </w:rPr>
+      </w:pPr>
+      <w:r>
+        <w:rPr>
+          <w:b/>
+          <w:bCs/>
+          <w:lang w:val="en-US" w:eastAsia="en-US" w:bidi="ar-SA"/>
+        </w:rPr>
+        <w:t xml:space="preserve">Cmake Option if compiler </w:t>
+      </w:r>
+      <w:r>
+        <w:rPr>
+          <w:b/>
+          <w:bCs/>
+          <w:lang w:val="en-US" w:eastAsia="en-US" w:bidi="ar-SA"/>
+        </w:rPr>
+        <w:t xml:space="preserve">doesn't </w:t>
+      </w:r>
+      <w:r>
+        <w:rPr>
+          <w:b/>
+          <w:bCs/>
+          <w:lang w:val="en-US" w:eastAsia="en-US" w:bidi="ar-SA"/>
+        </w:rPr>
+        <w:t>support c++11</w:t>
+      </w:r>
+    </w:p>
+    <w:p>
+      <w:pPr>
+        <w:pStyle w:val="Normal"/>
+        <w:spacing w:before="0" w:after="0"/>
+        <w:rPr>
+          <w:lang w:val="en-US" w:eastAsia="en-US" w:bidi="ar-SA"/>
+        </w:rPr>
+      </w:pPr>
+      <w:r>
+        <w:rPr>
+          <w:lang w:val="en-US" w:eastAsia="en-US" w:bidi="ar-SA"/>
+        </w:rPr>
+      </w:r>
+    </w:p>
+    <w:p>
+      <w:pPr>
+        <w:pStyle w:val="Normal"/>
+        <w:numPr>
+          <w:ilvl w:val="0"/>
+          <w:numId w:val="2"/>
+        </w:numPr>
+        <w:spacing w:before="0" w:after="0"/>
+        <w:rPr>
+          <w:lang w:val="en-US" w:eastAsia="en-US" w:bidi="ar-SA"/>
+        </w:rPr>
+      </w:pPr>
+      <w:r>
+        <w:rPr>
+          <w:lang w:val="en-US" w:eastAsia="en-US" w:bidi="ar-SA"/>
+        </w:rPr>
+        <w:t>CUDA_ENABLED</w:t>
+        <w:tab/>
+        <w:t>ON</w:t>
+      </w:r>
+    </w:p>
+    <w:p>
+      <w:pPr>
+        <w:pStyle w:val="Normal"/>
+        <w:numPr>
+          <w:ilvl w:val="0"/>
+          <w:numId w:val="2"/>
+        </w:numPr>
+        <w:spacing w:before="0" w:after="0"/>
+        <w:rPr>
+          <w:lang w:val="en-US" w:eastAsia="en-US" w:bidi="ar-SA"/>
+        </w:rPr>
+      </w:pPr>
+      <w:r>
+        <w:rPr>
+          <w:lang w:val="en-US" w:eastAsia="en-US" w:bidi="ar-SA"/>
+        </w:rPr>
+        <w:t xml:space="preserve">WITH_OPEN_MP </w:t>
+        <w:tab/>
+        <w:t>OFF</w:t>
+      </w:r>
+    </w:p>
+    <w:p>
+      <w:pPr>
+        <w:pStyle w:val="Normal"/>
+        <w:numPr>
+          <w:ilvl w:val="0"/>
+          <w:numId w:val="2"/>
+        </w:numPr>
+        <w:spacing w:before="0" w:after="0"/>
+        <w:rPr>
+          <w:lang w:val="en-US" w:eastAsia="en-US" w:bidi="ar-SA"/>
+        </w:rPr>
+      </w:pPr>
+      <w:r>
+        <w:rPr>
+          <w:lang w:val="en-US" w:eastAsia="en-US" w:bidi="ar-SA"/>
+        </w:rPr>
+        <w:t xml:space="preserve">CUDA_SAMPLE_DIR </w:t>
+        <w:tab/>
+        <w:t>Directory of Cuda samples ( normally automatically find )</w:t>
+      </w:r>
+    </w:p>
+    <w:p>
+      <w:pPr>
+        <w:pStyle w:val="Normal"/>
+        <w:numPr>
+          <w:ilvl w:val="0"/>
+          <w:numId w:val="2"/>
+        </w:numPr>
+        <w:spacing w:before="0" w:after="0"/>
+        <w:rPr>
+          <w:lang w:val="en-US" w:eastAsia="en-US" w:bidi="ar-SA"/>
+        </w:rPr>
+      </w:pPr>
+      <w:r>
+        <w:rPr>
+          <w:lang w:val="en-US" w:eastAsia="en-US" w:bidi="ar-SA"/>
+        </w:rPr>
+        <w:t>CUDA_CPP11THREAD_NOBOOSTTHREAD</w:t>
+        <w:tab/>
+        <w:t>ON</w:t>
+      </w:r>
+    </w:p>
+    <w:p>
+      <w:pPr>
+        <w:pStyle w:val="Normal"/>
+        <w:spacing w:before="0" w:after="0"/>
+        <w:rPr>
+          <w:lang w:val="en-US" w:eastAsia="en-US" w:bidi="ar-SA"/>
+        </w:rPr>
+      </w:pPr>
+      <w:r>
+        <w:rPr>
+          <w:lang w:val="en-US" w:eastAsia="en-US" w:bidi="ar-SA"/>
+        </w:rPr>
+      </w:r>
+    </w:p>
+    <w:p>
+      <w:pPr>
+        <w:pStyle w:val="Normal"/>
+        <w:spacing w:before="0" w:after="0"/>
+        <w:rPr>
+          <w:b/>
+          <w:bCs/>
+          <w:sz w:val="24"/>
+          <w:szCs w:val="24"/>
+          <w:lang w:val="en-US"/>
+        </w:rPr>
+      </w:pPr>
+      <w:r>
+        <w:rPr>
+          <w:b/>
+          <w:bCs/>
+          <w:sz w:val="24"/>
+          <w:szCs w:val="24"/>
+          <w:lang w:val="en-US"/>
+        </w:rPr>
+        <w:t>run compilation</w:t>
+      </w:r>
+    </w:p>
+    <w:p>
+      <w:pPr>
+        <w:pStyle w:val="Normal"/>
+        <w:spacing w:before="0" w:after="0"/>
+        <w:rPr>
+          <w:sz w:val="24"/>
+          <w:szCs w:val="24"/>
+          <w:lang w:val="en-US" w:eastAsia="en-US" w:bidi="ar-SA"/>
+        </w:rPr>
+      </w:pPr>
+      <w:r>
+        <w:rPr>
+          <w:sz w:val="24"/>
+          <w:szCs w:val="24"/>
+          <w:lang w:val="en-US" w:eastAsia="en-US" w:bidi="ar-SA"/>
         </w:rPr>
         <w:t>make install -jK where K="number of processors"</w:t>
       </w:r>
     </w:p>
-    <w:p>
-      <w:pPr>
-        <w:pStyle w:val="Normal"/>
-        <w:spacing w:before="0" w:after="0"/>
-        <w:rPr/>
-      </w:pPr>
-      <w:r>
-        <w:rPr/>
-      </w:r>
-    </w:p>
-    <w:p>
-      <w:pPr>
-        <w:pStyle w:val="Normal"/>
-        <w:spacing w:before="0" w:after="0"/>
-        <w:rPr/>
-      </w:pPr>
-      <w:r>
-        <w:rPr/>
-      </w:r>
-    </w:p>
     <w:sectPr>
-      <w:footerReference w:type="default" r:id="rId6"/>
+      <w:footerReference w:type="default" r:id="rId10"/>
       <w:type w:val="nextPage"/>
       <w:pgSz w:w="11906" w:h="16838"/>
       <w:pgMar w:left="1417" w:right="1417" w:header="0" w:top="1417" w:footer="708" w:bottom="1417" w:gutter="0"/>
@@ -3247,7 +3843,7 @@
       <w:fldChar w:fldCharType="separate"/>
     </w:r>
     <w:r>
-      <w:t>4</w:t>
+      <w:t>8</w:t>
     </w:r>
     <w:r>
       <w:fldChar w:fldCharType="end"/>
@@ -3263,6 +3859,395 @@
     </w:r>
   </w:p>
 </w:ftr>
+</file>
+
+<file path=word/numbering.xml><?xml version="1.0" encoding="utf-8"?>
+<w:numbering xmlns:w="http://schemas.openxmlformats.org/wordprocessingml/2006/main" xmlns:o="urn:schemas-microsoft-com:office:office" xmlns:r="http://schemas.openxmlformats.org/officeDocument/2006/relationships" xmlns:v="urn:schemas-microsoft-com:vml">
+  <w:abstractNum w:abstractNumId="1">
+    <w:lvl w:ilvl="0">
+      <w:start w:val="1"/>
+      <w:numFmt w:val="decimal"/>
+      <w:lvlText w:val="%1."/>
+      <w:lvlJc w:val="left"/>
+      <w:pPr>
+        <w:tabs>
+          <w:tab w:val="num" w:pos="1428"/>
+        </w:tabs>
+        <w:ind w:left="1428" w:hanging="360"/>
+      </w:pPr>
+      <w:rPr/>
+    </w:lvl>
+    <w:lvl w:ilvl="1">
+      <w:start w:val="1"/>
+      <w:numFmt w:val="decimal"/>
+      <w:lvlText w:val="%2."/>
+      <w:lvlJc w:val="left"/>
+      <w:pPr>
+        <w:tabs>
+          <w:tab w:val="num" w:pos="1788"/>
+        </w:tabs>
+        <w:ind w:left="1788" w:hanging="360"/>
+      </w:pPr>
+      <w:rPr/>
+    </w:lvl>
+    <w:lvl w:ilvl="2">
+      <w:start w:val="1"/>
+      <w:numFmt w:val="decimal"/>
+      <w:lvlText w:val="%3."/>
+      <w:lvlJc w:val="left"/>
+      <w:pPr>
+        <w:tabs>
+          <w:tab w:val="num" w:pos="2148"/>
+        </w:tabs>
+        <w:ind w:left="2148" w:hanging="360"/>
+      </w:pPr>
+      <w:rPr/>
+    </w:lvl>
+    <w:lvl w:ilvl="3">
+      <w:start w:val="1"/>
+      <w:numFmt w:val="decimal"/>
+      <w:lvlText w:val="%4."/>
+      <w:lvlJc w:val="left"/>
+      <w:pPr>
+        <w:tabs>
+          <w:tab w:val="num" w:pos="2508"/>
+        </w:tabs>
+        <w:ind w:left="2508" w:hanging="360"/>
+      </w:pPr>
+      <w:rPr/>
+    </w:lvl>
+    <w:lvl w:ilvl="4">
+      <w:start w:val="1"/>
+      <w:numFmt w:val="decimal"/>
+      <w:lvlText w:val="%5."/>
+      <w:lvlJc w:val="left"/>
+      <w:pPr>
+        <w:tabs>
+          <w:tab w:val="num" w:pos="2868"/>
+        </w:tabs>
+        <w:ind w:left="2868" w:hanging="360"/>
+      </w:pPr>
+      <w:rPr/>
+    </w:lvl>
+    <w:lvl w:ilvl="5">
+      <w:start w:val="1"/>
+      <w:numFmt w:val="decimal"/>
+      <w:lvlText w:val="%6."/>
+      <w:lvlJc w:val="left"/>
+      <w:pPr>
+        <w:tabs>
+          <w:tab w:val="num" w:pos="3228"/>
+        </w:tabs>
+        <w:ind w:left="3228" w:hanging="360"/>
+      </w:pPr>
+      <w:rPr/>
+    </w:lvl>
+    <w:lvl w:ilvl="6">
+      <w:start w:val="1"/>
+      <w:numFmt w:val="decimal"/>
+      <w:lvlText w:val="%7."/>
+      <w:lvlJc w:val="left"/>
+      <w:pPr>
+        <w:tabs>
+          <w:tab w:val="num" w:pos="3588"/>
+        </w:tabs>
+        <w:ind w:left="3588" w:hanging="360"/>
+      </w:pPr>
+      <w:rPr/>
+    </w:lvl>
+    <w:lvl w:ilvl="7">
+      <w:start w:val="1"/>
+      <w:numFmt w:val="decimal"/>
+      <w:lvlText w:val="%8."/>
+      <w:lvlJc w:val="left"/>
+      <w:pPr>
+        <w:tabs>
+          <w:tab w:val="num" w:pos="3948"/>
+        </w:tabs>
+        <w:ind w:left="3948" w:hanging="360"/>
+      </w:pPr>
+      <w:rPr/>
+    </w:lvl>
+    <w:lvl w:ilvl="8">
+      <w:start w:val="1"/>
+      <w:numFmt w:val="decimal"/>
+      <w:lvlText w:val="%9."/>
+      <w:lvlJc w:val="left"/>
+      <w:pPr>
+        <w:tabs>
+          <w:tab w:val="num" w:pos="4308"/>
+        </w:tabs>
+        <w:ind w:left="4308" w:hanging="360"/>
+      </w:pPr>
+      <w:rPr/>
+    </w:lvl>
+  </w:abstractNum>
+  <w:abstractNum w:abstractNumId="2">
+    <w:lvl w:ilvl="0">
+      <w:start w:val="1"/>
+      <w:numFmt w:val="bullet"/>
+      <w:lvlText w:val=""/>
+      <w:lvlJc w:val="left"/>
+      <w:pPr>
+        <w:tabs>
+          <w:tab w:val="num" w:pos="720"/>
+        </w:tabs>
+        <w:ind w:left="720" w:hanging="360"/>
+      </w:pPr>
+      <w:rPr>
+        <w:rFonts w:ascii="Symbol" w:hAnsi="Symbol" w:cs="Symbol" w:hint="default"/>
+      </w:rPr>
+    </w:lvl>
+    <w:lvl w:ilvl="1">
+      <w:start w:val="1"/>
+      <w:numFmt w:val="bullet"/>
+      <w:lvlText w:val="◦"/>
+      <w:lvlJc w:val="left"/>
+      <w:pPr>
+        <w:tabs>
+          <w:tab w:val="num" w:pos="1080"/>
+        </w:tabs>
+        <w:ind w:left="1080" w:hanging="360"/>
+      </w:pPr>
+      <w:rPr>
+        <w:rFonts w:ascii="OpenSymbol" w:hAnsi="OpenSymbol" w:cs="OpenSymbol" w:hint="default"/>
+      </w:rPr>
+    </w:lvl>
+    <w:lvl w:ilvl="2">
+      <w:start w:val="1"/>
+      <w:numFmt w:val="bullet"/>
+      <w:lvlText w:val="▪"/>
+      <w:lvlJc w:val="left"/>
+      <w:pPr>
+        <w:tabs>
+          <w:tab w:val="num" w:pos="1440"/>
+        </w:tabs>
+        <w:ind w:left="1440" w:hanging="360"/>
+      </w:pPr>
+      <w:rPr>
+        <w:rFonts w:ascii="OpenSymbol" w:hAnsi="OpenSymbol" w:cs="OpenSymbol" w:hint="default"/>
+      </w:rPr>
+    </w:lvl>
+    <w:lvl w:ilvl="3">
+      <w:start w:val="1"/>
+      <w:numFmt w:val="bullet"/>
+      <w:lvlText w:val=""/>
+      <w:lvlJc w:val="left"/>
+      <w:pPr>
+        <w:tabs>
+          <w:tab w:val="num" w:pos="1800"/>
+        </w:tabs>
+        <w:ind w:left="1800" w:hanging="360"/>
+      </w:pPr>
+      <w:rPr>
+        <w:rFonts w:ascii="Symbol" w:hAnsi="Symbol" w:cs="Symbol" w:hint="default"/>
+      </w:rPr>
+    </w:lvl>
+    <w:lvl w:ilvl="4">
+      <w:start w:val="1"/>
+      <w:numFmt w:val="bullet"/>
+      <w:lvlText w:val="◦"/>
+      <w:lvlJc w:val="left"/>
+      <w:pPr>
+        <w:tabs>
+          <w:tab w:val="num" w:pos="2160"/>
+        </w:tabs>
+        <w:ind w:left="2160" w:hanging="360"/>
+      </w:pPr>
+      <w:rPr>
+        <w:rFonts w:ascii="OpenSymbol" w:hAnsi="OpenSymbol" w:cs="OpenSymbol" w:hint="default"/>
+      </w:rPr>
+    </w:lvl>
+    <w:lvl w:ilvl="5">
+      <w:start w:val="1"/>
+      <w:numFmt w:val="bullet"/>
+      <w:lvlText w:val="▪"/>
+      <w:lvlJc w:val="left"/>
+      <w:pPr>
+        <w:tabs>
+          <w:tab w:val="num" w:pos="2520"/>
+        </w:tabs>
+        <w:ind w:left="2520" w:hanging="360"/>
+      </w:pPr>
+      <w:rPr>
+        <w:rFonts w:ascii="OpenSymbol" w:hAnsi="OpenSymbol" w:cs="OpenSymbol" w:hint="default"/>
+      </w:rPr>
+    </w:lvl>
+    <w:lvl w:ilvl="6">
+      <w:start w:val="1"/>
+      <w:numFmt w:val="bullet"/>
+      <w:lvlText w:val=""/>
+      <w:lvlJc w:val="left"/>
+      <w:pPr>
+        <w:tabs>
+          <w:tab w:val="num" w:pos="2880"/>
+        </w:tabs>
+        <w:ind w:left="2880" w:hanging="360"/>
+      </w:pPr>
+      <w:rPr>
+        <w:rFonts w:ascii="Symbol" w:hAnsi="Symbol" w:cs="Symbol" w:hint="default"/>
+      </w:rPr>
+    </w:lvl>
+    <w:lvl w:ilvl="7">
+      <w:start w:val="1"/>
+      <w:numFmt w:val="bullet"/>
+      <w:lvlText w:val="◦"/>
+      <w:lvlJc w:val="left"/>
+      <w:pPr>
+        <w:tabs>
+          <w:tab w:val="num" w:pos="3240"/>
+        </w:tabs>
+        <w:ind w:left="3240" w:hanging="360"/>
+      </w:pPr>
+      <w:rPr>
+        <w:rFonts w:ascii="OpenSymbol" w:hAnsi="OpenSymbol" w:cs="OpenSymbol" w:hint="default"/>
+      </w:rPr>
+    </w:lvl>
+    <w:lvl w:ilvl="8">
+      <w:start w:val="1"/>
+      <w:numFmt w:val="bullet"/>
+      <w:lvlText w:val="▪"/>
+      <w:lvlJc w:val="left"/>
+      <w:pPr>
+        <w:tabs>
+          <w:tab w:val="num" w:pos="3600"/>
+        </w:tabs>
+        <w:ind w:left="3600" w:hanging="360"/>
+      </w:pPr>
+      <w:rPr>
+        <w:rFonts w:ascii="OpenSymbol" w:hAnsi="OpenSymbol" w:cs="OpenSymbol" w:hint="default"/>
+      </w:rPr>
+    </w:lvl>
+  </w:abstractNum>
+  <w:abstractNum w:abstractNumId="3">
+    <w:lvl w:ilvl="0">
+      <w:start w:val="1"/>
+      <w:numFmt w:val="none"/>
+      <w:suff w:val="nothing"/>
+      <w:lvlText w:val=""/>
+      <w:lvlJc w:val="left"/>
+      <w:pPr>
+        <w:tabs>
+          <w:tab w:val="num" w:pos="432"/>
+        </w:tabs>
+        <w:ind w:left="432" w:hanging="432"/>
+      </w:pPr>
+    </w:lvl>
+    <w:lvl w:ilvl="1">
+      <w:start w:val="1"/>
+      <w:numFmt w:val="none"/>
+      <w:suff w:val="nothing"/>
+      <w:lvlText w:val=""/>
+      <w:lvlJc w:val="left"/>
+      <w:pPr>
+        <w:tabs>
+          <w:tab w:val="num" w:pos="576"/>
+        </w:tabs>
+        <w:ind w:left="576" w:hanging="576"/>
+      </w:pPr>
+    </w:lvl>
+    <w:lvl w:ilvl="2">
+      <w:start w:val="1"/>
+      <w:numFmt w:val="none"/>
+      <w:suff w:val="nothing"/>
+      <w:lvlText w:val=""/>
+      <w:lvlJc w:val="left"/>
+      <w:pPr>
+        <w:tabs>
+          <w:tab w:val="num" w:pos="720"/>
+        </w:tabs>
+        <w:ind w:left="720" w:hanging="720"/>
+      </w:pPr>
+    </w:lvl>
+    <w:lvl w:ilvl="3">
+      <w:start w:val="1"/>
+      <w:numFmt w:val="none"/>
+      <w:suff w:val="nothing"/>
+      <w:lvlText w:val=""/>
+      <w:lvlJc w:val="left"/>
+      <w:pPr>
+        <w:tabs>
+          <w:tab w:val="num" w:pos="864"/>
+        </w:tabs>
+        <w:ind w:left="864" w:hanging="864"/>
+      </w:pPr>
+    </w:lvl>
+    <w:lvl w:ilvl="4">
+      <w:start w:val="1"/>
+      <w:numFmt w:val="none"/>
+      <w:suff w:val="nothing"/>
+      <w:lvlText w:val=""/>
+      <w:lvlJc w:val="left"/>
+      <w:pPr>
+        <w:tabs>
+          <w:tab w:val="num" w:pos="1008"/>
+        </w:tabs>
+        <w:ind w:left="1008" w:hanging="1008"/>
+      </w:pPr>
+    </w:lvl>
+    <w:lvl w:ilvl="5">
+      <w:start w:val="1"/>
+      <w:numFmt w:val="none"/>
+      <w:suff w:val="nothing"/>
+      <w:lvlText w:val=""/>
+      <w:lvlJc w:val="left"/>
+      <w:pPr>
+        <w:tabs>
+          <w:tab w:val="num" w:pos="1152"/>
+        </w:tabs>
+        <w:ind w:left="1152" w:hanging="1152"/>
+      </w:pPr>
+    </w:lvl>
+    <w:lvl w:ilvl="6">
+      <w:start w:val="1"/>
+      <w:numFmt w:val="none"/>
+      <w:suff w:val="nothing"/>
+      <w:lvlText w:val=""/>
+      <w:lvlJc w:val="left"/>
+      <w:pPr>
+        <w:tabs>
+          <w:tab w:val="num" w:pos="1296"/>
+        </w:tabs>
+        <w:ind w:left="1296" w:hanging="1296"/>
+      </w:pPr>
+    </w:lvl>
+    <w:lvl w:ilvl="7">
+      <w:start w:val="1"/>
+      <w:numFmt w:val="none"/>
+      <w:suff w:val="nothing"/>
+      <w:lvlText w:val=""/>
+      <w:lvlJc w:val="left"/>
+      <w:pPr>
+        <w:tabs>
+          <w:tab w:val="num" w:pos="1440"/>
+        </w:tabs>
+        <w:ind w:left="1440" w:hanging="1440"/>
+      </w:pPr>
+    </w:lvl>
+    <w:lvl w:ilvl="8">
+      <w:start w:val="1"/>
+      <w:numFmt w:val="none"/>
+      <w:suff w:val="nothing"/>
+      <w:lvlText w:val=""/>
+      <w:lvlJc w:val="left"/>
+      <w:pPr>
+        <w:tabs>
+          <w:tab w:val="num" w:pos="1584"/>
+        </w:tabs>
+        <w:ind w:left="1584" w:hanging="1584"/>
+      </w:pPr>
+    </w:lvl>
+  </w:abstractNum>
+  <w:num w:numId="1">
+    <w:abstractNumId w:val="1"/>
+  </w:num>
+  <w:num w:numId="2">
+    <w:abstractNumId w:val="2"/>
+  </w:num>
+  <w:num w:numId="3">
+    <w:abstractNumId w:val="3"/>
+  </w:num>
+</w:numbering>
 </file>
 
 <file path=word/styles.xml><?xml version="1.0" encoding="utf-8"?>
@@ -3434,7 +4419,7 @@
     </w:pPr>
     <w:rPr>
       <w:rFonts w:ascii="Calibri" w:hAnsi="Calibri" w:eastAsia="Droid Sans Fallback" w:cs="Calibri"/>
-      <w:color w:val="auto"/>
+      <w:color w:val="00000A"/>
       <w:sz w:val="22"/>
       <w:szCs w:val="22"/>
       <w:lang w:val="fr-BE" w:eastAsia="en-US" w:bidi="ar-SA"/>
@@ -3683,6 +4668,16 @@
     <w:name w:val="Source Text"/>
     <w:rPr>
       <w:rFonts w:ascii="Liberation Mono" w:hAnsi="Liberation Mono" w:eastAsia="Liberation Mono" w:cs="Liberation Mono"/>
+    </w:rPr>
+  </w:style>
+  <w:style w:type="character" w:styleId="NumberingSymbols">
+    <w:name w:val="Numbering Symbols"/>
+    <w:rPr/>
+  </w:style>
+  <w:style w:type="character" w:styleId="Bullets">
+    <w:name w:val="Bullets"/>
+    <w:rPr>
+      <w:rFonts w:ascii="OpenSymbol" w:hAnsi="OpenSymbol" w:eastAsia="OpenSymbol" w:cs="OpenSymbol"/>
     </w:rPr>
   </w:style>
   <w:style w:type="paragraph" w:styleId="Heading">

</xml_diff>